<commit_message>
adding basic information to gantt chart
</commit_message>
<xml_diff>
--- a/Documentation/ProjectInitiation.docx
+++ b/Documentation/ProjectInitiation.docx
@@ -64,7 +64,7 @@
           <w:sz w:val="44"/>
           <w:szCs w:val="44"/>
         </w:rPr>
-        <w:t>1</w:t>
+        <w:t>4</w:t>
       </w:r>
       <w:r>
         <w:rPr>
@@ -86,7 +86,7 @@
           <w:sz w:val="44"/>
           <w:szCs w:val="44"/>
         </w:rPr>
-        <w:t>2</w:t>
+        <w:t>5</w:t>
       </w:r>
     </w:p>
     <w:p/>
@@ -138,23 +138,15 @@
           <w:sz w:val="24"/>
           <w:szCs w:val="24"/>
         </w:rPr>
-        <w:t xml:space="preserve">: Digital footprint monitoring </w:t>
-      </w:r>
-      <w:r>
-        <w:rPr>
-          <w:rStyle w:val="IntenseReference"/>
-          <w:sz w:val="24"/>
-          <w:szCs w:val="24"/>
-        </w:rPr>
-        <w:t>for</w:t>
-      </w:r>
-      <w:r>
-        <w:rPr>
-          <w:rStyle w:val="IntenseReference"/>
-          <w:sz w:val="24"/>
-          <w:szCs w:val="24"/>
-        </w:rPr>
-        <w:t xml:space="preserve"> OSINT</w:t>
+        <w:t xml:space="preserve">: </w:t>
+      </w:r>
+      <w:r>
+        <w:rPr>
+          <w:rStyle w:val="IntenseReference"/>
+          <w:sz w:val="24"/>
+          <w:szCs w:val="24"/>
+        </w:rPr>
+        <w:t>Using Open Source Intelligence to monitor and reduce digital footprints</w:t>
       </w:r>
     </w:p>
     <w:p>
@@ -178,6 +170,7 @@
           <w:spacing w:val="0"/>
           <w:sz w:val="40"/>
           <w:szCs w:val="40"/>
+          <w:lang w:val="fr-FR"/>
         </w:rPr>
       </w:pPr>
       <w:r>
@@ -187,6 +180,7 @@
           <w:spacing w:val="0"/>
           <w:sz w:val="40"/>
           <w:szCs w:val="40"/>
+          <w:lang w:val="fr-FR"/>
         </w:rPr>
         <w:t>Links</w:t>
       </w:r>
@@ -277,7 +271,23 @@
           <w:sz w:val="24"/>
           <w:szCs w:val="24"/>
         </w:rPr>
-        <w:t xml:space="preserve"> is a desktop application makes this easier, by allowing the user to search for specific information and automating the use of complicated tools to find results online. These are then provided to the user, along with a digital footprint score and advise on how to reduce this. The user can then return to the application and see how they have improved. </w:t>
+        <w:t xml:space="preserve"> is a desktop application </w:t>
+      </w:r>
+      <w:r>
+        <w:rPr>
+          <w:rStyle w:val="IntenseReference"/>
+          <w:sz w:val="24"/>
+          <w:szCs w:val="24"/>
+        </w:rPr>
+        <w:t xml:space="preserve">that </w:t>
+      </w:r>
+      <w:r>
+        <w:rPr>
+          <w:rStyle w:val="IntenseReference"/>
+          <w:sz w:val="24"/>
+          <w:szCs w:val="24"/>
+        </w:rPr>
+        <w:t xml:space="preserve">makes this easier, by allowing the user to search for specific information and automating the use of complicated tools to find results online. These are then provided to the user, along with a digital footprint score and advise on how to reduce this. The user can then return to the application and see how they have improved. </w:t>
       </w:r>
     </w:p>
     <w:p>
@@ -314,8 +324,176 @@
         <w:t>Risk Plan</w:t>
       </w:r>
     </w:p>
-    <w:p>
-      <w:pPr>
+    <w:tbl>
+      <w:tblPr>
+        <w:tblStyle w:val="TableGrid"/>
+        <w:tblW w:w="0" w:type="auto"/>
+        <w:tblLook w:val="04A0" w:firstRow="1" w:lastRow="0" w:firstColumn="1" w:lastColumn="0" w:noHBand="0" w:noVBand="1"/>
+      </w:tblPr>
+      <w:tblGrid>
+        <w:gridCol w:w="4505"/>
+        <w:gridCol w:w="4505"/>
+      </w:tblGrid>
+      <w:tr>
+        <w:tc>
+          <w:tcPr>
+            <w:tcW w:w="4505" w:type="dxa"/>
+          </w:tcPr>
+          <w:p>
+            <w:r>
+              <w:t>Risk</w:t>
+            </w:r>
+          </w:p>
+        </w:tc>
+        <w:tc>
+          <w:tcPr>
+            <w:tcW w:w="4505" w:type="dxa"/>
+          </w:tcPr>
+          <w:p>
+            <w:r>
+              <w:t>Mitigation</w:t>
+            </w:r>
+          </w:p>
+        </w:tc>
+      </w:tr>
+      <w:tr>
+        <w:tc>
+          <w:tcPr>
+            <w:tcW w:w="4505" w:type="dxa"/>
+          </w:tcPr>
+          <w:p>
+            <w:r>
+              <w:t>Use of open source tools</w:t>
+            </w:r>
+          </w:p>
+        </w:tc>
+        <w:tc>
+          <w:tcPr>
+            <w:tcW w:w="4505" w:type="dxa"/>
+          </w:tcPr>
+          <w:p/>
+        </w:tc>
+      </w:tr>
+      <w:tr>
+        <w:tc>
+          <w:tcPr>
+            <w:tcW w:w="4505" w:type="dxa"/>
+          </w:tcPr>
+          <w:p/>
+        </w:tc>
+        <w:tc>
+          <w:tcPr>
+            <w:tcW w:w="4505" w:type="dxa"/>
+          </w:tcPr>
+          <w:p/>
+        </w:tc>
+      </w:tr>
+      <w:tr>
+        <w:tc>
+          <w:tcPr>
+            <w:tcW w:w="4505" w:type="dxa"/>
+          </w:tcPr>
+          <w:p/>
+        </w:tc>
+        <w:tc>
+          <w:tcPr>
+            <w:tcW w:w="4505" w:type="dxa"/>
+          </w:tcPr>
+          <w:p/>
+        </w:tc>
+      </w:tr>
+      <w:tr>
+        <w:tc>
+          <w:tcPr>
+            <w:tcW w:w="4505" w:type="dxa"/>
+          </w:tcPr>
+          <w:p/>
+        </w:tc>
+        <w:tc>
+          <w:tcPr>
+            <w:tcW w:w="4505" w:type="dxa"/>
+          </w:tcPr>
+          <w:p/>
+        </w:tc>
+      </w:tr>
+      <w:tr>
+        <w:tc>
+          <w:tcPr>
+            <w:tcW w:w="4505" w:type="dxa"/>
+          </w:tcPr>
+          <w:p/>
+        </w:tc>
+        <w:tc>
+          <w:tcPr>
+            <w:tcW w:w="4505" w:type="dxa"/>
+          </w:tcPr>
+          <w:p/>
+        </w:tc>
+      </w:tr>
+      <w:tr>
+        <w:tc>
+          <w:tcPr>
+            <w:tcW w:w="4505" w:type="dxa"/>
+          </w:tcPr>
+          <w:p/>
+        </w:tc>
+        <w:tc>
+          <w:tcPr>
+            <w:tcW w:w="4505" w:type="dxa"/>
+          </w:tcPr>
+          <w:p/>
+        </w:tc>
+      </w:tr>
+      <w:tr>
+        <w:tc>
+          <w:tcPr>
+            <w:tcW w:w="4505" w:type="dxa"/>
+          </w:tcPr>
+          <w:p/>
+        </w:tc>
+        <w:tc>
+          <w:tcPr>
+            <w:tcW w:w="4505" w:type="dxa"/>
+          </w:tcPr>
+          <w:p/>
+        </w:tc>
+      </w:tr>
+    </w:tbl>
+    <w:p/>
+    <w:p>
+      <w:pPr>
+        <w:pStyle w:val="Heading3"/>
+        <w:rPr>
+          <w:rStyle w:val="IntenseReference"/>
+          <w:rFonts w:cstheme="minorBidi"/>
+          <w:spacing w:val="0"/>
+          <w:sz w:val="40"/>
+          <w:szCs w:val="40"/>
+        </w:rPr>
+      </w:pPr>
+      <w:r>
+        <w:rPr>
+          <w:rStyle w:val="IntenseReference"/>
+          <w:rFonts w:cstheme="minorBidi"/>
+          <w:spacing w:val="0"/>
+          <w:sz w:val="40"/>
+          <w:szCs w:val="40"/>
+        </w:rPr>
+        <w:t xml:space="preserve">Proposed </w:t>
+      </w:r>
+      <w:r>
+        <w:rPr>
+          <w:rStyle w:val="IntenseReference"/>
+          <w:rFonts w:cstheme="minorBidi"/>
+          <w:spacing w:val="0"/>
+          <w:sz w:val="40"/>
+          <w:szCs w:val="40"/>
+        </w:rPr>
+        <w:t>Gantt chart</w:t>
+      </w:r>
+    </w:p>
+    <w:p>
+      <w:r>
         <w:rPr>
           <w:rStyle w:val="IntenseReference"/>
           <w:i/>
@@ -324,74 +502,54 @@
           <w:sz w:val="24"/>
           <w:szCs w:val="24"/>
         </w:rPr>
-      </w:pPr>
-      <w:r>
-        <w:rPr>
-          <w:rStyle w:val="IntenseReference"/>
-          <w:i/>
-          <w:iCs/>
-          <w:color w:val="767171" w:themeColor="background2" w:themeShade="80"/>
-          <w:sz w:val="24"/>
-          <w:szCs w:val="24"/>
-        </w:rPr>
-        <w:t>Identify here potential risks to your project and outline how you will address those risks.  For further information view the risk management resources provided in support materials section.</w:t>
+        <w:lastRenderedPageBreak/>
+        <w:drawing>
+          <wp:inline distT="0" distB="0" distL="0" distR="0" wp14:anchorId="6E40C5A1" wp14:editId="35F39CD6">
+            <wp:extent cx="6250348" cy="3333750"/>
+            <wp:effectExtent l="0" t="0" r="0" b="0"/>
+            <wp:docPr id="480345562" name="Picture 1" descr="A screenshot of a computer screen&#10;&#10;Description automatically generated"/>
+            <wp:cNvGraphicFramePr>
+              <a:graphicFrameLocks xmlns:a="http://schemas.openxmlformats.org/drawingml/2006/main" noChangeAspect="1"/>
+            </wp:cNvGraphicFramePr>
+            <a:graphic xmlns:a="http://schemas.openxmlformats.org/drawingml/2006/main">
+              <a:graphicData uri="http://schemas.openxmlformats.org/drawingml/2006/picture">
+                <pic:pic xmlns:pic="http://schemas.openxmlformats.org/drawingml/2006/picture">
+                  <pic:nvPicPr>
+                    <pic:cNvPr id="480345562" name="Picture 1" descr="A screenshot of a computer screen&#10;&#10;Description automatically generated"/>
+                    <pic:cNvPicPr/>
+                  </pic:nvPicPr>
+                  <pic:blipFill>
+                    <a:blip r:embed="rId4"/>
+                    <a:stretch>
+                      <a:fillRect/>
+                    </a:stretch>
+                  </pic:blipFill>
+                  <pic:spPr>
+                    <a:xfrm>
+                      <a:off x="0" y="0"/>
+                      <a:ext cx="6255017" cy="3336240"/>
+                    </a:xfrm>
+                    <a:prstGeom prst="rect">
+                      <a:avLst/>
+                    </a:prstGeom>
+                  </pic:spPr>
+                </pic:pic>
+              </a:graphicData>
+            </a:graphic>
+          </wp:inline>
+        </w:drawing>
       </w:r>
     </w:p>
     <w:p/>
     <w:p>
-      <w:pPr>
-        <w:pStyle w:val="Heading3"/>
-        <w:rPr>
-          <w:rStyle w:val="IntenseReference"/>
-          <w:rFonts w:cstheme="minorBidi"/>
-          <w:spacing w:val="0"/>
-          <w:sz w:val="40"/>
-          <w:szCs w:val="40"/>
-        </w:rPr>
-      </w:pPr>
-      <w:r>
-        <w:rPr>
-          <w:rStyle w:val="IntenseReference"/>
-          <w:rFonts w:cstheme="minorBidi"/>
-          <w:spacing w:val="0"/>
-          <w:sz w:val="40"/>
-          <w:szCs w:val="40"/>
-        </w:rPr>
-        <w:t xml:space="preserve">Proposed </w:t>
-      </w:r>
-      <w:r>
-        <w:rPr>
-          <w:rStyle w:val="IntenseReference"/>
-          <w:rFonts w:cstheme="minorBidi"/>
-          <w:spacing w:val="0"/>
-          <w:sz w:val="40"/>
-          <w:szCs w:val="40"/>
-        </w:rPr>
-        <w:t>Gantt chart</w:t>
-      </w:r>
-    </w:p>
-    <w:p>
-      <w:pPr>
-        <w:rPr>
-          <w:rStyle w:val="IntenseReference"/>
-          <w:i/>
-          <w:iCs/>
-          <w:color w:val="767171" w:themeColor="background2" w:themeShade="80"/>
-          <w:sz w:val="24"/>
-          <w:szCs w:val="24"/>
-        </w:rPr>
-      </w:pPr>
-      <w:r>
-        <w:rPr>
-          <w:rStyle w:val="IntenseReference"/>
-          <w:i/>
-          <w:iCs/>
-          <w:color w:val="767171" w:themeColor="background2" w:themeShade="80"/>
-          <w:sz w:val="24"/>
-          <w:szCs w:val="24"/>
-        </w:rPr>
-        <w:t>Identify here your proposed work packages and how they will fit together over the time you have available.  This is a high level estimate.</w:t>
-      </w:r>
+      <w:hyperlink r:id="rId5" w:history="1">
+        <w:r>
+          <w:rPr>
+            <w:rStyle w:val="Hyperlink"/>
+          </w:rPr>
+          <w:t>https://github.com/harry976/Comp3000Project/blob/main/Documentation/SprintPlans/GanttChart.xlsx</w:t>
+        </w:r>
+      </w:hyperlink>
     </w:p>
     <w:p/>
     <w:p>
@@ -1005,7 +1163,6 @@
     <w:name w:val="Hyperlink"/>
     <w:basedOn w:val="DefaultParagraphFont"/>
     <w:uiPriority w:val="99"/>
-    <w:semiHidden/>
     <w:unhideWhenUsed/>
     <w:rsid w:val="0006363E"/>
     <w:rPr>
@@ -1044,6 +1201,34 @@
     <w:rPr>
       <w:sz w:val="40"/>
       <w:szCs w:val="40"/>
+    </w:rPr>
+  </w:style>
+  <w:style w:type="table" w:styleId="TableGrid">
+    <w:name w:val="Table Grid"/>
+    <w:basedOn w:val="TableNormal"/>
+    <w:uiPriority w:val="39"/>
+    <w:rsid w:val="00D04F72"/>
+    <w:tblPr>
+      <w:tblBorders>
+        <w:top w:val="single" w:sz="4" w:space="0" w:color="auto"/>
+        <w:left w:val="single" w:sz="4" w:space="0" w:color="auto"/>
+        <w:bottom w:val="single" w:sz="4" w:space="0" w:color="auto"/>
+        <w:right w:val="single" w:sz="4" w:space="0" w:color="auto"/>
+        <w:insideH w:val="single" w:sz="4" w:space="0" w:color="auto"/>
+        <w:insideV w:val="single" w:sz="4" w:space="0" w:color="auto"/>
+      </w:tblBorders>
+    </w:tblPr>
+  </w:style>
+  <w:style w:type="character" w:styleId="UnresolvedMention">
+    <w:name w:val="Unresolved Mention"/>
+    <w:basedOn w:val="DefaultParagraphFont"/>
+    <w:uiPriority w:val="99"/>
+    <w:semiHidden/>
+    <w:unhideWhenUsed/>
+    <w:rsid w:val="007156C4"/>
+    <w:rPr>
+      <w:color w:val="605E5C"/>
+      <w:shd w:val="clear" w:color="auto" w:fill="E1DFDD"/>
     </w:rPr>
   </w:style>
 </w:styles>

</xml_diff>

<commit_message>
alteration of initiation document
</commit_message>
<xml_diff>
--- a/Documentation/ProjectInitiation.docx
+++ b/Documentation/ProjectInitiation.docx
@@ -188,6 +188,9 @@
     <w:p>
       <w:pPr>
         <w:rPr>
+          <w:rStyle w:val="IntenseReference"/>
+          <w:sz w:val="24"/>
+          <w:szCs w:val="24"/>
           <w:lang w:val="fr-FR"/>
         </w:rPr>
       </w:pPr>
@@ -207,6 +210,17 @@
         </w:rPr>
         <w:t xml:space="preserve"> </w:t>
       </w:r>
+      <w:hyperlink r:id="rId4" w:history="1">
+        <w:r>
+          <w:rPr>
+            <w:rStyle w:val="Hyperlink"/>
+            <w:rFonts w:cstheme="minorHAnsi"/>
+            <w:spacing w:val="5"/>
+            <w:lang w:val="fr-FR"/>
+          </w:rPr>
+          <w:t>https://github.com/harry976/Comp3000Project</w:t>
+        </w:r>
+      </w:hyperlink>
       <w:r>
         <w:rPr>
           <w:rStyle w:val="IntenseReference"/>
@@ -214,7 +228,25 @@
           <w:szCs w:val="24"/>
           <w:lang w:val="fr-FR"/>
         </w:rPr>
-        <w:t>https://github.com/harry976/Comp3000Project</w:t>
+        <w:t xml:space="preserve"> </w:t>
+      </w:r>
+    </w:p>
+    <w:p>
+      <w:r>
+        <w:rPr>
+          <w:rStyle w:val="IntenseReference"/>
+          <w:sz w:val="24"/>
+          <w:szCs w:val="24"/>
+        </w:rPr>
+        <w:t>links to the Trello b</w:t>
+      </w:r>
+      <w:r>
+        <w:rPr>
+          <w:rStyle w:val="IntenseReference"/>
+          <w:sz w:val="24"/>
+          <w:szCs w:val="24"/>
+        </w:rPr>
+        <w:t xml:space="preserve">oards for product backlog and requirements breakdown can be found in the GitHub readme. </w:t>
       </w:r>
     </w:p>
     <w:p>
@@ -271,7 +303,23 @@
           <w:sz w:val="24"/>
           <w:szCs w:val="24"/>
         </w:rPr>
-        <w:t xml:space="preserve"> is a desktop application </w:t>
+        <w:t xml:space="preserve"> is a </w:t>
+      </w:r>
+      <w:r>
+        <w:rPr>
+          <w:rStyle w:val="IntenseReference"/>
+          <w:sz w:val="24"/>
+          <w:szCs w:val="24"/>
+        </w:rPr>
+        <w:t>web</w:t>
+      </w:r>
+      <w:r>
+        <w:rPr>
+          <w:rStyle w:val="IntenseReference"/>
+          <w:sz w:val="24"/>
+          <w:szCs w:val="24"/>
+        </w:rPr>
+        <w:t xml:space="preserve"> application </w:t>
       </w:r>
       <w:r>
         <w:rPr>
@@ -313,6 +361,86 @@
           <w:sz w:val="24"/>
           <w:szCs w:val="24"/>
         </w:rPr>
+        <w:t xml:space="preserve">Currently existing OSINT tools can be difficult to use for the less technically-inclined user. These tools – such as </w:t>
+      </w:r>
+      <w:proofErr w:type="spellStart"/>
+      <w:r>
+        <w:rPr>
+          <w:rStyle w:val="IntenseReference"/>
+          <w:sz w:val="24"/>
+          <w:szCs w:val="24"/>
+        </w:rPr>
+        <w:t>Maltego</w:t>
+      </w:r>
+      <w:proofErr w:type="spellEnd"/>
+      <w:r>
+        <w:rPr>
+          <w:rStyle w:val="IntenseReference"/>
+          <w:sz w:val="24"/>
+          <w:szCs w:val="24"/>
+        </w:rPr>
+        <w:t xml:space="preserve"> – are also aimed at the more technical elements of OSINT, such as investigating systems such as DNS servers, mail servers and IP addresses </w:t>
+      </w:r>
+      <w:proofErr w:type="spellStart"/>
+      <w:r>
+        <w:rPr>
+          <w:rStyle w:val="IntenseReference"/>
+          <w:sz w:val="24"/>
+          <w:szCs w:val="24"/>
+        </w:rPr>
+        <w:t>ect</w:t>
+      </w:r>
+      <w:proofErr w:type="spellEnd"/>
+      <w:r>
+        <w:rPr>
+          <w:rStyle w:val="IntenseReference"/>
+          <w:sz w:val="24"/>
+          <w:szCs w:val="24"/>
+        </w:rPr>
+        <w:t xml:space="preserve">. </w:t>
+      </w:r>
+      <w:proofErr w:type="spellStart"/>
+      <w:r>
+        <w:rPr>
+          <w:rStyle w:val="IntenseReference"/>
+          <w:sz w:val="24"/>
+          <w:szCs w:val="24"/>
+        </w:rPr>
+        <w:t>DigitalWaves</w:t>
+      </w:r>
+      <w:proofErr w:type="spellEnd"/>
+      <w:r>
+        <w:rPr>
+          <w:rStyle w:val="IntenseReference"/>
+          <w:sz w:val="24"/>
+          <w:szCs w:val="24"/>
+        </w:rPr>
+        <w:t xml:space="preserve"> fills the gap in the market by aiming to make the service less technical, and focussing on the user finding personal information about themselves online. </w:t>
+      </w:r>
+    </w:p>
+    <w:p>
+      <w:pPr>
+        <w:rPr>
+          <w:rStyle w:val="IntenseReference"/>
+          <w:sz w:val="24"/>
+          <w:szCs w:val="24"/>
+        </w:rPr>
+      </w:pPr>
+    </w:p>
+    <w:p>
+      <w:pPr>
+        <w:rPr>
+          <w:rStyle w:val="IntenseReference"/>
+          <w:sz w:val="24"/>
+          <w:szCs w:val="24"/>
+        </w:rPr>
+      </w:pPr>
+      <w:r>
+        <w:rPr>
+          <w:rStyle w:val="IntenseReference"/>
+          <w:sz w:val="24"/>
+          <w:szCs w:val="24"/>
+        </w:rPr>
         <w:t>For:</w:t>
       </w:r>
       <w:r>
@@ -438,7 +566,23 @@
           <w:sz w:val="24"/>
           <w:szCs w:val="24"/>
         </w:rPr>
-        <w:t>: desktop application</w:t>
+        <w:t xml:space="preserve">: </w:t>
+      </w:r>
+      <w:r>
+        <w:rPr>
+          <w:rStyle w:val="IntenseReference"/>
+          <w:sz w:val="24"/>
+          <w:szCs w:val="24"/>
+        </w:rPr>
+        <w:t>web</w:t>
+      </w:r>
+      <w:r>
+        <w:rPr>
+          <w:rStyle w:val="IntenseReference"/>
+          <w:sz w:val="24"/>
+          <w:szCs w:val="24"/>
+        </w:rPr>
+        <w:t xml:space="preserve"> application</w:t>
       </w:r>
     </w:p>
     <w:p>
@@ -561,6 +705,7 @@
           </w:tcPr>
           <w:p>
             <w:r>
+              <w:lastRenderedPageBreak/>
               <w:t>Individuals searching for others’ information</w:t>
             </w:r>
           </w:p>
@@ -640,11 +785,7 @@
           </w:tcPr>
           <w:p>
             <w:r>
-              <w:t xml:space="preserve">Data will only be stored when necessary. The user will be able to delete their account </w:t>
-            </w:r>
-            <w:r>
-              <w:lastRenderedPageBreak/>
-              <w:t>should they wish. The user will agree to Terms and conditions upon creation of an account to ensure they agree to the use of their data within the confines of GDPR</w:t>
+              <w:t>Data will only be stored when necessary. The user will be able to delete their account should they wish. The user will agree to Terms and conditions upon creation of an account to ensure they agree to the use of their data within the confines of GDPR</w:t>
             </w:r>
           </w:p>
         </w:tc>
@@ -656,7 +797,6 @@
           </w:tcPr>
           <w:p>
             <w:r>
-              <w:lastRenderedPageBreak/>
               <w:t>General misuse of the application</w:t>
             </w:r>
           </w:p>
@@ -733,7 +873,7 @@
                     <pic:cNvPicPr/>
                   </pic:nvPicPr>
                   <pic:blipFill>
-                    <a:blip r:embed="rId4"/>
+                    <a:blip r:embed="rId5"/>
                     <a:stretch>
                       <a:fillRect/>
                     </a:stretch>
@@ -756,7 +896,7 @@
     </w:p>
     <w:p/>
     <w:p>
-      <w:hyperlink r:id="rId5" w:history="1">
+      <w:hyperlink r:id="rId6" w:history="1">
         <w:r>
           <w:rPr>
             <w:rStyle w:val="Hyperlink"/>
@@ -853,6 +993,7 @@
           <w:sz w:val="24"/>
           <w:szCs w:val="24"/>
         </w:rPr>
+        <w:lastRenderedPageBreak/>
         <w:t>Data Safety</w:t>
       </w:r>
     </w:p>

</xml_diff>